<commit_message>
jogo feito, so falta dicionario e bot
</commit_message>
<xml_diff>
--- a/Relatório/Cal - Relatório.docx
+++ b/Relatório/Cal - Relatório.docx
@@ -967,36 +967,7 @@
         <w:rPr>
           <w:noProof/>
         </w:rPr>
-        <w:fldChar w:fldCharType="begin"/>
-      </w:r>
-      <w:r>
-        <w:rPr>
-          <w:noProof/>
-        </w:rPr>
-        <w:instrText xml:space="preserve"> PAGEREF _Toc386472126 \h </w:instrText>
-      </w:r>
-      <w:r>
-        <w:rPr>
-          <w:noProof/>
-        </w:rPr>
-      </w:r>
-      <w:r>
-        <w:rPr>
-          <w:noProof/>
-        </w:rPr>
-        <w:fldChar w:fldCharType="separate"/>
-      </w:r>
-      <w:r>
-        <w:rPr>
-          <w:noProof/>
-        </w:rPr>
-        <w:t>9</w:t>
-      </w:r>
-      <w:r>
-        <w:rPr>
-          <w:noProof/>
-        </w:rPr>
-        <w:fldChar w:fldCharType="end"/>
+        <w:t>8</w:t>
       </w:r>
     </w:p>
     <w:p>
@@ -2280,8 +2251,6 @@
         </w:rPr>
         <w:t>.</w:t>
       </w:r>
-      <w:bookmarkStart w:id="4" w:name="_GoBack"/>
-      <w:bookmarkEnd w:id="4"/>
     </w:p>
     <w:p>
       <w:pPr>
@@ -2388,8 +2357,8 @@
           <w:szCs w:val="22"/>
         </w:rPr>
       </w:pPr>
-      <w:bookmarkStart w:id="5" w:name="_Toc384219715"/>
-      <w:bookmarkEnd w:id="5"/>
+      <w:bookmarkStart w:id="4" w:name="_Toc384219715"/>
+      <w:bookmarkEnd w:id="4"/>
       <w:r>
         <w:rPr>
           <w:rFonts w:ascii="Calibri" w:hAnsi="Calibri"/>
@@ -2728,14 +2697,20 @@
         <w:pStyle w:val="Heading1"/>
         <w:jc w:val="both"/>
       </w:pPr>
-      <w:bookmarkStart w:id="6" w:name="_Toc386472122"/>
+      <w:bookmarkStart w:id="5" w:name="_Toc386472122"/>
+    </w:p>
+    <w:p>
+      <w:pPr>
+        <w:pStyle w:val="Heading1"/>
+        <w:jc w:val="both"/>
+      </w:pPr>
       <w:r>
         <w:t>E</w:t>
       </w:r>
       <w:r>
         <w:t>strutura do programa</w:t>
       </w:r>
-      <w:bookmarkEnd w:id="6"/>
+      <w:bookmarkEnd w:id="5"/>
     </w:p>
     <w:p>
       <w:pPr>
@@ -2758,7 +2733,6 @@
         <w:rPr>
           <w:rFonts w:ascii="Calibri" w:hAnsi="Calibri"/>
         </w:rPr>
-        <w:lastRenderedPageBreak/>
         <w:tab/>
       </w:r>
       <w:r>
@@ -3363,11 +3337,13 @@
         <w:pStyle w:val="Heading2"/>
         <w:jc w:val="both"/>
       </w:pPr>
-      <w:bookmarkStart w:id="7" w:name="_Toc386472123"/>
+      <w:bookmarkStart w:id="6" w:name="_Toc386472123"/>
+      <w:bookmarkStart w:id="7" w:name="_GoBack"/>
+      <w:bookmarkEnd w:id="7"/>
       <w:r>
         <w:t>Diagrama de classes</w:t>
       </w:r>
-      <w:bookmarkEnd w:id="7"/>
+      <w:bookmarkEnd w:id="6"/>
     </w:p>
     <w:p>
       <w:pPr>
@@ -3383,7 +3359,6 @@
           <w:noProof/>
           <w:lang w:eastAsia="pt-PT"/>
         </w:rPr>
-        <w:lastRenderedPageBreak/>
         <w:drawing>
           <wp:inline distT="0" distB="0" distL="0" distR="0" wp14:anchorId="26715C50" wp14:editId="65EF42D3">
             <wp:extent cx="5619750" cy="5032928"/>
@@ -3435,21 +3410,10 @@
     </w:p>
     <w:p>
       <w:pPr>
-        <w:jc w:val="both"/>
-      </w:pPr>
-    </w:p>
-    <w:p>
-      <w:pPr>
         <w:pStyle w:val="Heading2"/>
         <w:jc w:val="both"/>
       </w:pPr>
       <w:bookmarkStart w:id="8" w:name="_Toc386472124"/>
-    </w:p>
-    <w:p>
-      <w:pPr>
-        <w:pStyle w:val="Heading2"/>
-        <w:jc w:val="both"/>
-      </w:pPr>
     </w:p>
     <w:p>
       <w:pPr>
@@ -3548,6 +3512,7 @@
       <w:bookmarkStart w:id="10" w:name="_Toc386472125"/>
       <w:bookmarkEnd w:id="9"/>
       <w:r>
+        <w:lastRenderedPageBreak/>
         <w:t>Conclusão</w:t>
       </w:r>
       <w:bookmarkEnd w:id="10"/>
@@ -3568,7 +3533,6 @@
         <w:jc w:val="both"/>
       </w:pPr>
       <w:r>
-        <w:lastRenderedPageBreak/>
         <w:t>Uma boa gest</w:t>
       </w:r>
       <w:r>
@@ -3867,7 +3831,7 @@
       <w:rPr>
         <w:noProof/>
       </w:rPr>
-      <w:t>5</w:t>
+      <w:t>6</w:t>
     </w:r>
     <w:r>
       <w:fldChar w:fldCharType="end"/>
@@ -4932,7 +4896,7 @@
 </file>
 
 <file path=customXml/itemProps1.xml><?xml version="1.0" encoding="utf-8"?>
-<ds:datastoreItem xmlns:ds="http://schemas.openxmlformats.org/officeDocument/2006/customXml" ds:itemID="{8EE6CB70-D407-4412-9FA2-86C61FB27C02}">
+<ds:datastoreItem xmlns:ds="http://schemas.openxmlformats.org/officeDocument/2006/customXml" ds:itemID="{9A2B783D-3CCE-40FC-B9BC-94589D9F33B5}">
   <ds:schemaRefs>
     <ds:schemaRef ds:uri="http://schemas.openxmlformats.org/officeDocument/2006/bibliography"/>
   </ds:schemaRefs>

</xml_diff>